<commit_message>
dodadeni se README.txt, nade.txt i LICENCA.docx
</commit_message>
<xml_diff>
--- a/LICENCA.docx
+++ b/LICENCA.docx
@@ -21,9 +21,17 @@
       <w:r>
         <w:rPr>
           <w:rFonts w:ascii="Calibri" w:hAnsi="Calibri" w:cs="Calibri"/>
+        </w:rPr>
+        <w:t xml:space="preserve">Microsoft </w:t>
+      </w:r>
+      <w:bookmarkStart w:id="0" w:name="_GoBack"/>
+      <w:bookmarkEnd w:id="0"/>
+      <w:r>
+        <w:rPr>
+          <w:rFonts w:ascii="Calibri" w:hAnsi="Calibri" w:cs="Calibri"/>
           <w:lang w:val="mk-MK"/>
         </w:rPr>
-        <w:t>Google dashboard</w:t>
+        <w:t xml:space="preserve"> dashboard</w:t>
       </w:r>
     </w:p>
     <w:p>
@@ -57,12 +65,33 @@
           <w:rFonts w:ascii="Calibri" w:hAnsi="Calibri" w:cs="Calibri"/>
           <w:lang w:val="mk-MK"/>
         </w:rPr>
-        <w:t>На крај, генерирајте pdf од документот и прикачете го на Courses во формата за ЛВ2.</w:t>
+        <w:t xml:space="preserve">На крај, генерирајте </w:t>
+      </w:r>
+      <w:r>
+        <w:rPr>
+          <w:rFonts w:ascii="Calibri" w:hAnsi="Calibri" w:cs="Calibri"/>
+        </w:rPr>
+        <w:t>docx</w:t>
+      </w:r>
+      <w:r>
+        <w:rPr>
+          <w:rFonts w:ascii="Calibri" w:hAnsi="Calibri" w:cs="Calibri"/>
+          <w:lang w:val="mk-MK"/>
+        </w:rPr>
+        <w:t xml:space="preserve"> од документот и прикачете го на Courses во формата за ЛВ2.</w:t>
       </w:r>
     </w:p>
     <w:p>
-      <w:bookmarkStart w:id="0" w:name="_GoBack"/>
-      <w:bookmarkEnd w:id="0"/>
+      <w:pPr>
+        <w:pStyle w:val="ListParagraph"/>
+        <w:numPr>
+          <w:ilvl w:val="0"/>
+          <w:numId w:val="1"/>
+        </w:numPr>
+      </w:pPr>
+      <w:r>
+        <w:t>Ojdhcosjndvhoapsnchaiopbv oabci</w:t>
+      </w:r>
     </w:p>
     <w:sectPr>
       <w:pgSz w:w="12240" w:h="15840"/>
@@ -294,6 +323,7 @@
     <w:lsdException w:name="HTML Sample" w:semiHidden="1" w:unhideWhenUsed="1"/>
     <w:lsdException w:name="HTML Typewriter" w:semiHidden="1" w:unhideWhenUsed="1"/>
     <w:lsdException w:name="HTML Variable" w:semiHidden="1" w:unhideWhenUsed="1"/>
+    <w:lsdException w:name="Normal Table" w:semiHidden="1" w:unhideWhenUsed="1"/>
     <w:lsdException w:name="annotation subject" w:semiHidden="1" w:unhideWhenUsed="1"/>
     <w:lsdException w:name="No List" w:semiHidden="1" w:unhideWhenUsed="1"/>
     <w:lsdException w:name="Outline List 1" w:semiHidden="1" w:unhideWhenUsed="1"/>
@@ -338,6 +368,7 @@
     <w:lsdException w:name="Table Professional" w:semiHidden="1" w:unhideWhenUsed="1"/>
     <w:lsdException w:name="Table Subtle 1" w:semiHidden="1" w:unhideWhenUsed="1"/>
     <w:lsdException w:name="Table Subtle 2" w:semiHidden="1" w:unhideWhenUsed="1"/>
+    <w:lsdException w:name="Table Web 1" w:semiHidden="1" w:unhideWhenUsed="1"/>
     <w:lsdException w:name="Table Web 2" w:semiHidden="1" w:unhideWhenUsed="1"/>
     <w:lsdException w:name="Table Web 3" w:semiHidden="1" w:unhideWhenUsed="1"/>
     <w:lsdException w:name="Balloon Text" w:semiHidden="1" w:unhideWhenUsed="1"/>

</xml_diff>